<commit_message>
Made edits to class plan
</commit_message>
<xml_diff>
--- a/Railway Operation Simulator/src/Railway Op sim class plan.docx
+++ b/Railway Operation Simulator/src/Railway Op sim class plan.docx
@@ -134,16 +134,17 @@
                 <w:strike/>
                 <w:lang w:val="en-GB"/>
               </w:rPr>
-              <w:t>Right MenuMaker</w:t>
-            </w:r>
-          </w:p>
-          <w:p>
-            <w:pPr>
+              <w:t xml:space="preserve">Right </w:t>
+            </w:r>
+            <w:proofErr w:type="spellStart"/>
+            <w:r>
               <w:rPr>
                 <w:strike/>
                 <w:lang w:val="en-GB"/>
               </w:rPr>
-            </w:pPr>
+              <w:t>MenuMaker</w:t>
+            </w:r>
+            <w:proofErr w:type="spellEnd"/>
           </w:p>
           <w:p>
             <w:pPr>
@@ -152,11 +153,19 @@
                 <w:lang w:val="en-GB"/>
               </w:rPr>
             </w:pPr>
-            <w:r>
+          </w:p>
+          <w:p>
+            <w:pPr>
               <w:rPr>
                 <w:strike/>
                 <w:lang w:val="en-GB"/>
               </w:rPr>
+            </w:pPr>
+            <w:r>
+              <w:rPr>
+                <w:strike/>
+                <w:lang w:val="en-GB"/>
+              </w:rPr>
               <w:t>Attributes</w:t>
             </w:r>
           </w:p>
@@ -236,7 +245,23 @@
                 <w:strike/>
                 <w:lang w:val="en-GB"/>
               </w:rPr>
-              <w:t xml:space="preserve">Top MenuMaker </w:t>
+              <w:t xml:space="preserve">Top </w:t>
+            </w:r>
+            <w:proofErr w:type="spellStart"/>
+            <w:r>
+              <w:rPr>
+                <w:strike/>
+                <w:lang w:val="en-GB"/>
+              </w:rPr>
+              <w:t>MenuMaker</w:t>
+            </w:r>
+            <w:proofErr w:type="spellEnd"/>
+            <w:r>
+              <w:rPr>
+                <w:strike/>
+                <w:lang w:val="en-GB"/>
+              </w:rPr>
+              <w:t xml:space="preserve"> </w:t>
             </w:r>
           </w:p>
           <w:p>
@@ -450,12 +475,14 @@
           <w:lang w:val="en-GB"/>
         </w:rPr>
       </w:pPr>
+      <w:proofErr w:type="spellStart"/>
       <w:r>
         <w:rPr>
           <w:lang w:val="en-GB"/>
         </w:rPr>
         <w:t>Menubar</w:t>
       </w:r>
+      <w:proofErr w:type="spellEnd"/>
     </w:p>
     <w:p>
       <w:pPr>
@@ -1889,8 +1916,6 @@
               </w:rPr>
               <w:t>Done</w:t>
             </w:r>
-            <w:bookmarkStart w:id="0" w:name="_GoBack"/>
-            <w:bookmarkEnd w:id="0"/>
           </w:p>
         </w:tc>
       </w:tr>
@@ -2513,12 +2538,14 @@
                 <w:lang w:val="en-GB"/>
               </w:rPr>
             </w:pPr>
+            <w:proofErr w:type="spellStart"/>
             <w:r>
               <w:rPr>
                 <w:lang w:val="en-GB"/>
               </w:rPr>
               <w:t>RightMenu</w:t>
             </w:r>
+            <w:proofErr w:type="spellEnd"/>
           </w:p>
         </w:tc>
         <w:tc>
@@ -2791,6 +2818,141 @@
           <w:lang w:val="en-GB"/>
         </w:rPr>
       </w:pPr>
+    </w:p>
+    <w:p>
+      <w:pPr>
+        <w:rPr>
+          <w:lang w:val="en-GB"/>
+        </w:rPr>
+      </w:pPr>
+    </w:p>
+    <w:p>
+      <w:pPr>
+        <w:rPr>
+          <w:lang w:val="en-GB"/>
+        </w:rPr>
+      </w:pPr>
+    </w:p>
+    <w:p>
+      <w:pPr>
+        <w:rPr>
+          <w:lang w:val="en-GB"/>
+        </w:rPr>
+      </w:pPr>
+    </w:p>
+    <w:p>
+      <w:pPr>
+        <w:rPr>
+          <w:lang w:val="en-GB"/>
+        </w:rPr>
+      </w:pPr>
+    </w:p>
+    <w:p>
+      <w:pPr>
+        <w:rPr>
+          <w:lang w:val="en-GB"/>
+        </w:rPr>
+      </w:pPr>
+    </w:p>
+    <w:p>
+      <w:pPr>
+        <w:rPr>
+          <w:lang w:val="en-GB"/>
+        </w:rPr>
+      </w:pPr>
+    </w:p>
+    <w:p>
+      <w:pPr>
+        <w:rPr>
+          <w:lang w:val="en-GB"/>
+        </w:rPr>
+      </w:pPr>
+    </w:p>
+    <w:p>
+      <w:pPr>
+        <w:rPr>
+          <w:lang w:val="en-GB"/>
+        </w:rPr>
+      </w:pPr>
+    </w:p>
+    <w:p>
+      <w:pPr>
+        <w:rPr>
+          <w:lang w:val="en-GB"/>
+        </w:rPr>
+      </w:pPr>
+    </w:p>
+    <w:p>
+      <w:pPr>
+        <w:rPr>
+          <w:lang w:val="en-GB"/>
+        </w:rPr>
+      </w:pPr>
+    </w:p>
+    <w:p>
+      <w:pPr>
+        <w:rPr>
+          <w:lang w:val="en-GB"/>
+        </w:rPr>
+      </w:pPr>
+    </w:p>
+    <w:p>
+      <w:pPr>
+        <w:rPr>
+          <w:lang w:val="en-GB"/>
+        </w:rPr>
+      </w:pPr>
+    </w:p>
+    <w:p>
+      <w:pPr>
+        <w:rPr>
+          <w:lang w:val="en-GB"/>
+        </w:rPr>
+      </w:pPr>
+    </w:p>
+    <w:p>
+      <w:pPr>
+        <w:rPr>
+          <w:lang w:val="en-GB"/>
+        </w:rPr>
+      </w:pPr>
+    </w:p>
+    <w:p>
+      <w:pPr>
+        <w:rPr>
+          <w:lang w:val="en-GB"/>
+        </w:rPr>
+      </w:pPr>
+    </w:p>
+    <w:p>
+      <w:pPr>
+        <w:rPr>
+          <w:lang w:val="en-GB"/>
+        </w:rPr>
+      </w:pPr>
+    </w:p>
+    <w:p>
+      <w:pPr>
+        <w:rPr>
+          <w:lang w:val="en-GB"/>
+        </w:rPr>
+      </w:pPr>
+    </w:p>
+    <w:p>
+      <w:pPr>
+        <w:rPr>
+          <w:lang w:val="en-GB"/>
+        </w:rPr>
+      </w:pPr>
+    </w:p>
+    <w:p>
+      <w:pPr>
+        <w:rPr>
+          <w:lang w:val="en-GB"/>
+        </w:rPr>
+      </w:pPr>
+      <w:bookmarkStart w:id="0" w:name="_GoBack"/>
+      <w:bookmarkEnd w:id="0"/>
     </w:p>
     <w:sectPr>
       <w:pgSz w:w="11906" w:h="16838"/>

</xml_diff>